<commit_message>
feat(publipostage): allows putting result on field present in current repetition
</commit_message>
<xml_diff>
--- a/spec/fixtures/publipostage.docx
+++ b/spec/fixtures/publipostage.docx
@@ -118,6 +118,83 @@
           <w:lang w:eastAsia="fr-FR"/>
         </w:rPr>
         <w:t xml:space="preserve"> </w:t>
+      </w:r>
+    </w:p>
+    <w:p>
+      <w:pPr>
+        <w:spacing w:after="0" w:line="240" w:lineRule="auto"/>
+        <w:rPr>
+          <w:rFonts w:ascii="Times New Roman" w:eastAsia="Times New Roman" w:hAnsi="Times New Roman" w:cs="Times New Roman"/>
+          <w:sz w:val="24"/>
+          <w:szCs w:val="24"/>
+          <w:lang w:eastAsia="fr-FR"/>
+        </w:rPr>
+      </w:pPr>
+    </w:p>
+    <w:p>
+      <w:pPr>
+        <w:spacing w:after="0" w:line="240" w:lineRule="auto"/>
+        <w:rPr>
+          <w:rFonts w:ascii="Times New Roman" w:eastAsia="Times New Roman" w:hAnsi="Times New Roman" w:cs="Times New Roman"/>
+          <w:sz w:val="24"/>
+          <w:szCs w:val="24"/>
+          <w:lang w:eastAsia="fr-FR"/>
+        </w:rPr>
+      </w:pPr>
+      <w:r>
+        <w:rPr>
+          <w:rFonts w:ascii="Times New Roman" w:eastAsia="Times New Roman" w:hAnsi="Times New Roman" w:cs="Times New Roman"/>
+          <w:sz w:val="24"/>
+          <w:szCs w:val="24"/>
+          <w:lang w:eastAsia="fr-FR"/>
+        </w:rPr>
+        <w:t xml:space="preserve">Motif du refoulement : </w:t>
+      </w:r>
+      <w:r>
+        <w:rPr>
+          <w:rFonts w:ascii="Times New Roman" w:eastAsia="Times New Roman" w:hAnsi="Times New Roman" w:cs="Times New Roman"/>
+          <w:sz w:val="24"/>
+          <w:szCs w:val="24"/>
+          <w:lang w:eastAsia="fr-FR"/>
+        </w:rPr>
+        <w:fldChar w:fldCharType="begin"/>
+      </w:r>
+      <w:r>
+        <w:rPr>
+          <w:rFonts w:ascii="Times New Roman" w:eastAsia="Times New Roman" w:hAnsi="Times New Roman" w:cs="Times New Roman"/>
+          <w:sz w:val="24"/>
+          <w:szCs w:val="24"/>
+          <w:lang w:eastAsia="fr-FR"/>
+        </w:rPr>
+        <w:instrText xml:space="preserve"> MERGEFIELD  =Motif  \* MERGEFORMAT </w:instrText>
+      </w:r>
+      <w:r>
+        <w:rPr>
+          <w:rFonts w:ascii="Times New Roman" w:eastAsia="Times New Roman" w:hAnsi="Times New Roman" w:cs="Times New Roman"/>
+          <w:sz w:val="24"/>
+          <w:szCs w:val="24"/>
+          <w:lang w:eastAsia="fr-FR"/>
+        </w:rPr>
+        <w:fldChar w:fldCharType="separate"/>
+      </w:r>
+      <w:r>
+        <w:rPr>
+          <w:rFonts w:ascii="Times New Roman" w:eastAsia="Times New Roman" w:hAnsi="Times New Roman" w:cs="Times New Roman"/>
+          <w:noProof/>
+          <w:sz w:val="24"/>
+          <w:szCs w:val="24"/>
+          <w:lang w:eastAsia="fr-FR"/>
+        </w:rPr>
+        <w:t>«=Motif»</w:t>
+      </w:r>
+      <w:r>
+        <w:rPr>
+          <w:rFonts w:ascii="Times New Roman" w:eastAsia="Times New Roman" w:hAnsi="Times New Roman" w:cs="Times New Roman"/>
+          <w:sz w:val="24"/>
+          <w:szCs w:val="24"/>
+          <w:lang w:eastAsia="fr-FR"/>
+        </w:rPr>
+        <w:fldChar w:fldCharType="end"/>
       </w:r>
     </w:p>
     <w:sectPr>

</xml_diff>